<commit_message>
redoing application with redux, need to fix totaling
</commit_message>
<xml_diff>
--- a/api/input.docx
+++ b/api/input.docx
@@ -61,15 +61,7 @@
                               <w:t>Quote:</w:t>
                             </w:r>
                             <w:r>
-                              <w:t xml:space="preserve"> {</w:t>
-                            </w:r>
-                            <w:proofErr w:type="spellStart"/>
-                            <w:r>
-                              <w:t>quoteNumber</w:t>
-                            </w:r>
-                            <w:proofErr w:type="spellEnd"/>
-                            <w:r>
-                              <w:t>}</w:t>
+                              <w:t xml:space="preserve"> {quoteNumber}</w:t>
                             </w:r>
                           </w:p>
                           <w:p>
@@ -84,15 +76,7 @@
                               <w:t>Date of Quote:</w:t>
                             </w:r>
                             <w:r>
-                              <w:t xml:space="preserve"> {</w:t>
-                            </w:r>
-                            <w:proofErr w:type="spellStart"/>
-                            <w:r>
-                              <w:t>dateOfQuote</w:t>
-                            </w:r>
-                            <w:proofErr w:type="spellEnd"/>
-                            <w:r>
-                              <w:t>}</w:t>
+                              <w:t xml:space="preserve"> {dateOfQuote}</w:t>
                             </w:r>
                           </w:p>
                           <w:p>
@@ -173,15 +157,7 @@
                         <w:t>Quote:</w:t>
                       </w:r>
                       <w:r>
-                        <w:t xml:space="preserve"> {</w:t>
-                      </w:r>
-                      <w:proofErr w:type="spellStart"/>
-                      <w:r>
-                        <w:t>quoteNumber</w:t>
-                      </w:r>
-                      <w:proofErr w:type="spellEnd"/>
-                      <w:r>
-                        <w:t>}</w:t>
+                        <w:t xml:space="preserve"> {quoteNumber}</w:t>
                       </w:r>
                     </w:p>
                     <w:p>
@@ -196,15 +172,7 @@
                         <w:t>Date of Quote:</w:t>
                       </w:r>
                       <w:r>
-                        <w:t xml:space="preserve"> {</w:t>
-                      </w:r>
-                      <w:proofErr w:type="spellStart"/>
-                      <w:r>
-                        <w:t>dateOfQuote</w:t>
-                      </w:r>
-                      <w:proofErr w:type="spellEnd"/>
-                      <w:r>
-                        <w:t>}</w:t>
+                        <w:t xml:space="preserve"> {dateOfQuote}</w:t>
                       </w:r>
                     </w:p>
                     <w:p>
@@ -324,23 +292,7 @@
                               <w:tab/>
                             </w:r>
                             <w:r>
-                              <w:t>{</w:t>
-                            </w:r>
-                            <w:proofErr w:type="spellStart"/>
-                            <w:r>
-                              <w:t>first_name</w:t>
-                            </w:r>
-                            <w:proofErr w:type="spellEnd"/>
-                            <w:r>
-                              <w:t>} {</w:t>
-                            </w:r>
-                            <w:proofErr w:type="spellStart"/>
-                            <w:r>
-                              <w:t>last_name</w:t>
-                            </w:r>
-                            <w:proofErr w:type="spellEnd"/>
-                            <w:r>
-                              <w:t>}</w:t>
+                              <w:t>{first_name} {last_name}</w:t>
                             </w:r>
                           </w:p>
                           <w:p>
@@ -353,15 +305,7 @@
                             </w:r>
                             <w:r>
                               <w:tab/>
-                              <w:t>{</w:t>
-                            </w:r>
-                            <w:proofErr w:type="spellStart"/>
-                            <w:r>
-                              <w:t>customerStreetAddress</w:t>
-                            </w:r>
-                            <w:proofErr w:type="spellEnd"/>
-                            <w:r>
-                              <w:t>}</w:t>
+                              <w:t>{customerStreetAddress}</w:t>
                             </w:r>
                           </w:p>
                           <w:p>
@@ -370,15 +314,7 @@
                             </w:r>
                             <w:r>
                               <w:tab/>
-                              <w:t>{city}, {state} {</w:t>
-                            </w:r>
-                            <w:proofErr w:type="spellStart"/>
-                            <w:r>
-                              <w:t>zipcode</w:t>
-                            </w:r>
-                            <w:proofErr w:type="spellEnd"/>
-                            <w:r>
-                              <w:t>}</w:t>
+                              <w:t>{city}, {state} {zipcode}</w:t>
                             </w:r>
                           </w:p>
                         </w:txbxContent>
@@ -427,23 +363,7 @@
                         <w:tab/>
                       </w:r>
                       <w:r>
-                        <w:t>{</w:t>
-                      </w:r>
-                      <w:proofErr w:type="spellStart"/>
-                      <w:r>
-                        <w:t>first_name</w:t>
-                      </w:r>
-                      <w:proofErr w:type="spellEnd"/>
-                      <w:r>
-                        <w:t>} {</w:t>
-                      </w:r>
-                      <w:proofErr w:type="spellStart"/>
-                      <w:r>
-                        <w:t>last_name</w:t>
-                      </w:r>
-                      <w:proofErr w:type="spellEnd"/>
-                      <w:r>
-                        <w:t>}</w:t>
+                        <w:t>{first_name} {last_name}</w:t>
                       </w:r>
                     </w:p>
                     <w:p>
@@ -456,15 +376,7 @@
                       </w:r>
                       <w:r>
                         <w:tab/>
-                        <w:t>{</w:t>
-                      </w:r>
-                      <w:proofErr w:type="spellStart"/>
-                      <w:r>
-                        <w:t>customerStreetAddress</w:t>
-                      </w:r>
-                      <w:proofErr w:type="spellEnd"/>
-                      <w:r>
-                        <w:t>}</w:t>
+                        <w:t>{customerStreetAddress}</w:t>
                       </w:r>
                     </w:p>
                     <w:p>
@@ -473,15 +385,7 @@
                       </w:r>
                       <w:r>
                         <w:tab/>
-                        <w:t>{city}, {state} {</w:t>
-                      </w:r>
-                      <w:proofErr w:type="spellStart"/>
-                      <w:r>
-                        <w:t>zipcode</w:t>
-                      </w:r>
-                      <w:proofErr w:type="spellEnd"/>
-                      <w:r>
-                        <w:t>}</w:t>
+                        <w:t>{city}, {state} {zipcode}</w:t>
                       </w:r>
                     </w:p>
                   </w:txbxContent>
@@ -599,15 +503,7 @@
                               <w:jc w:val="center"/>
                             </w:pPr>
                             <w:r>
-                              <w:t>{</w:t>
-                            </w:r>
-                            <w:proofErr w:type="spellStart"/>
-                            <w:r>
-                              <w:t>scopeOfWork</w:t>
-                            </w:r>
-                            <w:proofErr w:type="spellEnd"/>
-                            <w:r>
-                              <w:t>}</w:t>
+                              <w:t>{scopeOfWork}</w:t>
                             </w:r>
                           </w:p>
                         </w:txbxContent>
@@ -637,15 +533,7 @@
                         <w:jc w:val="center"/>
                       </w:pPr>
                       <w:r>
-                        <w:t>{</w:t>
-                      </w:r>
-                      <w:proofErr w:type="spellStart"/>
-                      <w:r>
-                        <w:t>scopeOfWork</w:t>
-                      </w:r>
-                      <w:proofErr w:type="spellEnd"/>
-                      <w:r>
-                        <w:t>}</w:t>
+                        <w:t>{scopeOfWork}</w:t>
                       </w:r>
                     </w:p>
                   </w:txbxContent>
@@ -802,18 +690,10 @@
               <w:jc w:val="center"/>
             </w:pPr>
             <w:r>
-              <w:t>{#</w:t>
-            </w:r>
-            <w:proofErr w:type="gramStart"/>
-            <w:r>
-              <w:t>users}</w:t>
-            </w:r>
-            <w:r>
-              <w:t>{</w:t>
-            </w:r>
-            <w:proofErr w:type="gramEnd"/>
-            <w:r>
-              <w:t>order}</w:t>
+              <w:t>{#users}</w:t>
+            </w:r>
+            <w:r>
+              <w:t>{order}</w:t>
             </w:r>
           </w:p>
         </w:tc>
@@ -918,6 +798,236 @@
           </w:p>
           <w:p>
             <w:pPr>
+              <w:pStyle w:val="HTMLPreformatted"/>
+              <w:shd w:val="clear" w:color="auto" w:fill="F6F8FA"/>
+              <w:rPr>
+                <w:rStyle w:val="HTMLCode"/>
+                <w:rFonts w:ascii="Consolas" w:hAnsi="Consolas"/>
+                <w:color w:val="24292E"/>
+                <w:sz w:val="18"/>
+                <w:szCs w:val="18"/>
+                <w:bdr w:val="none" w:sz="0" w:space="0" w:color="auto" w:frame="1"/>
+              </w:rPr>
+            </w:pPr>
+            <w:r>
+              <w:rPr>
+                <w:rStyle w:val="HTMLCode"/>
+                <w:rFonts w:ascii="Consolas" w:hAnsi="Consolas"/>
+                <w:color w:val="24292E"/>
+                <w:sz w:val="18"/>
+                <w:szCs w:val="18"/>
+                <w:bdr w:val="none" w:sz="0" w:space="0" w:color="auto" w:frame="1"/>
+              </w:rPr>
+              <w:t>{#users</w:t>
+            </w:r>
+            <w:r>
+              <w:rPr>
+                <w:rStyle w:val="HTMLCode"/>
+                <w:rFonts w:ascii="Consolas" w:hAnsi="Consolas"/>
+                <w:color w:val="24292E"/>
+                <w:sz w:val="18"/>
+                <w:szCs w:val="18"/>
+                <w:bdr w:val="none" w:sz="0" w:space="0" w:color="auto" w:frame="1"/>
+              </w:rPr>
+              <w:t>.length</w:t>
+            </w:r>
+            <w:r>
+              <w:rPr>
+                <w:rStyle w:val="HTMLCode"/>
+                <w:rFonts w:ascii="Consolas" w:hAnsi="Consolas"/>
+                <w:color w:val="24292E"/>
+                <w:sz w:val="18"/>
+                <w:szCs w:val="18"/>
+                <w:bdr w:val="none" w:sz="0" w:space="0" w:color="auto" w:frame="1"/>
+              </w:rPr>
+              <w:t xml:space="preserve"> </w:t>
+            </w:r>
+            <w:r>
+              <w:rPr>
+                <w:rStyle w:val="HTMLCode"/>
+                <w:rFonts w:ascii="Consolas" w:hAnsi="Consolas"/>
+                <w:color w:val="24292E"/>
+                <w:sz w:val="18"/>
+                <w:szCs w:val="18"/>
+                <w:bdr w:val="none" w:sz="0" w:space="0" w:color="auto" w:frame="1"/>
+              </w:rPr>
+              <w:t>&gt;</w:t>
+            </w:r>
+            <w:r>
+              <w:rPr>
+                <w:rStyle w:val="HTMLCode"/>
+                <w:rFonts w:ascii="Consolas" w:hAnsi="Consolas"/>
+                <w:color w:val="24292E"/>
+                <w:sz w:val="18"/>
+                <w:szCs w:val="18"/>
+                <w:bdr w:val="none" w:sz="0" w:space="0" w:color="auto" w:frame="1"/>
+              </w:rPr>
+              <w:t xml:space="preserve"> </w:t>
+            </w:r>
+            <w:bookmarkStart w:id="0" w:name="_GoBack"/>
+            <w:bookmarkEnd w:id="0"/>
+            <w:r>
+              <w:rPr>
+                <w:rStyle w:val="HTMLCode"/>
+                <w:rFonts w:ascii="Consolas" w:hAnsi="Consolas"/>
+                <w:color w:val="24292E"/>
+                <w:sz w:val="18"/>
+                <w:szCs w:val="18"/>
+                <w:bdr w:val="none" w:sz="0" w:space="0" w:color="auto" w:frame="1"/>
+              </w:rPr>
+              <w:t>1</w:t>
+            </w:r>
+            <w:r>
+              <w:rPr>
+                <w:rStyle w:val="HTMLCode"/>
+                <w:rFonts w:ascii="Consolas" w:hAnsi="Consolas"/>
+                <w:color w:val="24292E"/>
+                <w:sz w:val="18"/>
+                <w:szCs w:val="18"/>
+                <w:bdr w:val="none" w:sz="0" w:space="0" w:color="auto" w:frame="1"/>
+              </w:rPr>
+              <w:t>}</w:t>
+            </w:r>
+          </w:p>
+          <w:p>
+            <w:pPr>
+              <w:pStyle w:val="HTMLPreformatted"/>
+              <w:shd w:val="clear" w:color="auto" w:fill="F6F8FA"/>
+              <w:rPr>
+                <w:rStyle w:val="HTMLCode"/>
+                <w:rFonts w:ascii="Consolas" w:hAnsi="Consolas"/>
+                <w:color w:val="24292E"/>
+                <w:sz w:val="18"/>
+                <w:szCs w:val="18"/>
+                <w:bdr w:val="none" w:sz="0" w:space="0" w:color="auto" w:frame="1"/>
+              </w:rPr>
+            </w:pPr>
+            <w:r>
+              <w:rPr>
+                <w:rStyle w:val="HTMLCode"/>
+                <w:rFonts w:ascii="Consolas" w:hAnsi="Consolas"/>
+                <w:color w:val="24292E"/>
+                <w:sz w:val="18"/>
+                <w:szCs w:val="18"/>
+                <w:bdr w:val="none" w:sz="0" w:space="0" w:color="auto" w:frame="1"/>
+              </w:rPr>
+              <w:t>cuobo</w:t>
+            </w:r>
+          </w:p>
+          <w:p>
+            <w:pPr>
+              <w:pStyle w:val="HTMLPreformatted"/>
+              <w:shd w:val="clear" w:color="auto" w:fill="F6F8FA"/>
+              <w:rPr>
+                <w:rStyle w:val="HTMLCode"/>
+                <w:rFonts w:ascii="Consolas" w:hAnsi="Consolas"/>
+                <w:color w:val="24292E"/>
+                <w:sz w:val="18"/>
+                <w:szCs w:val="18"/>
+                <w:bdr w:val="none" w:sz="0" w:space="0" w:color="auto" w:frame="1"/>
+              </w:rPr>
+            </w:pPr>
+            <w:r>
+              <w:rPr>
+                <w:rStyle w:val="HTMLCode"/>
+                <w:rFonts w:ascii="Consolas" w:hAnsi="Consolas"/>
+                <w:color w:val="24292E"/>
+                <w:sz w:val="18"/>
+                <w:szCs w:val="18"/>
+                <w:bdr w:val="none" w:sz="0" w:space="0" w:color="auto" w:frame="1"/>
+              </w:rPr>
+              <w:t>{/</w:t>
+            </w:r>
+            <w:r>
+              <w:rPr>
+                <w:rStyle w:val="HTMLCode"/>
+                <w:rFonts w:ascii="Consolas" w:hAnsi="Consolas"/>
+                <w:color w:val="24292E"/>
+                <w:sz w:val="18"/>
+                <w:szCs w:val="18"/>
+                <w:bdr w:val="none" w:sz="0" w:space="0" w:color="auto" w:frame="1"/>
+              </w:rPr>
+              <w:t>}</w:t>
+            </w:r>
+          </w:p>
+          <w:p>
+            <w:pPr>
+              <w:pStyle w:val="HTMLPreformatted"/>
+              <w:shd w:val="clear" w:color="auto" w:fill="F6F8FA"/>
+              <w:rPr>
+                <w:rStyle w:val="HTMLCode"/>
+                <w:rFonts w:ascii="Consolas" w:hAnsi="Consolas"/>
+                <w:color w:val="24292E"/>
+                <w:sz w:val="18"/>
+                <w:szCs w:val="18"/>
+                <w:bdr w:val="none" w:sz="0" w:space="0" w:color="auto" w:frame="1"/>
+              </w:rPr>
+            </w:pPr>
+          </w:p>
+          <w:p>
+            <w:pPr>
+              <w:pStyle w:val="HTMLPreformatted"/>
+              <w:shd w:val="clear" w:color="auto" w:fill="F6F8FA"/>
+              <w:rPr>
+                <w:rStyle w:val="HTMLCode"/>
+                <w:rFonts w:ascii="Consolas" w:hAnsi="Consolas"/>
+                <w:color w:val="24292E"/>
+                <w:sz w:val="18"/>
+                <w:szCs w:val="18"/>
+                <w:bdr w:val="none" w:sz="0" w:space="0" w:color="auto" w:frame="1"/>
+              </w:rPr>
+            </w:pPr>
+            <w:r>
+              <w:rPr>
+                <w:rStyle w:val="HTMLCode"/>
+                <w:rFonts w:ascii="Consolas" w:hAnsi="Consolas"/>
+                <w:color w:val="24292E"/>
+                <w:sz w:val="18"/>
+                <w:szCs w:val="18"/>
+                <w:bdr w:val="none" w:sz="0" w:space="0" w:color="auto" w:frame="1"/>
+              </w:rPr>
+              <w:t>{#users} hello{/users}</w:t>
+            </w:r>
+          </w:p>
+          <w:p>
+            <w:pPr>
+              <w:pStyle w:val="HTMLPreformatted"/>
+              <w:shd w:val="clear" w:color="auto" w:fill="F6F8FA"/>
+              <w:rPr>
+                <w:rStyle w:val="HTMLCode"/>
+                <w:rFonts w:ascii="Consolas" w:hAnsi="Consolas"/>
+                <w:color w:val="24292E"/>
+                <w:sz w:val="18"/>
+                <w:szCs w:val="18"/>
+                <w:bdr w:val="none" w:sz="0" w:space="0" w:color="auto" w:frame="1"/>
+              </w:rPr>
+            </w:pPr>
+          </w:p>
+          <w:p>
+            <w:pPr>
+              <w:pStyle w:val="HTMLPreformatted"/>
+              <w:shd w:val="clear" w:color="auto" w:fill="F6F8FA"/>
+              <w:rPr>
+                <w:rFonts w:ascii="Consolas" w:hAnsi="Consolas"/>
+                <w:color w:val="24292E"/>
+                <w:sz w:val="18"/>
+                <w:szCs w:val="18"/>
+              </w:rPr>
+            </w:pPr>
+            <w:r>
+              <w:rPr>
+                <w:rStyle w:val="HTMLCode"/>
+                <w:rFonts w:ascii="Consolas" w:hAnsi="Consolas"/>
+                <w:color w:val="24292E"/>
+                <w:sz w:val="18"/>
+                <w:szCs w:val="18"/>
+                <w:bdr w:val="none" w:sz="0" w:space="0" w:color="auto" w:frame="1"/>
+              </w:rPr>
+              <w:t>hi</w:t>
+            </w:r>
+          </w:p>
+          <w:p>
+            <w:pPr>
               <w:widowControl w:val="0"/>
               <w:autoSpaceDE w:val="0"/>
               <w:autoSpaceDN w:val="0"/>
@@ -939,7 +1049,34 @@
                 <w:sz w:val="32"/>
                 <w:szCs w:val="40"/>
               </w:rPr>
-              <w:t>This is a quotation based on Customer Specif</w:t>
+              <w:t xml:space="preserve"> </w:t>
+            </w:r>
+            <w:r>
+              <w:rPr>
+                <w:rFonts w:ascii="Times" w:hAnsi="Times" w:cs="Times"/>
+                <w:color w:val="000000"/>
+                <w:sz w:val="32"/>
+                <w:szCs w:val="40"/>
+              </w:rPr>
+              <w:t>This is a quotation</w:t>
+            </w:r>
+            <w:r>
+              <w:rPr>
+                <w:rFonts w:ascii="Times" w:hAnsi="Times" w:cs="Times"/>
+                <w:color w:val="000000"/>
+                <w:sz w:val="32"/>
+                <w:szCs w:val="40"/>
+              </w:rPr>
+              <w:t>s</w:t>
+            </w:r>
+            <w:r>
+              <w:rPr>
+                <w:rFonts w:ascii="Times" w:hAnsi="Times" w:cs="Times"/>
+                <w:color w:val="000000"/>
+                <w:sz w:val="32"/>
+                <w:szCs w:val="40"/>
+              </w:rPr>
+              <w:t xml:space="preserve"> based on Customer Specif</w:t>
             </w:r>
             <w:r>
               <w:rPr>
@@ -1016,47 +1153,7 @@
                 <w:sz w:val="40"/>
                 <w:szCs w:val="40"/>
               </w:rPr>
-              <w:t xml:space="preserve">Grand Total </w:t>
-            </w:r>
-            <w:proofErr w:type="gramStart"/>
-            <w:r>
-              <w:rPr>
-                <w:rFonts w:ascii="Times" w:hAnsi="Times" w:cs="Times"/>
-                <w:color w:val="000000"/>
-                <w:sz w:val="40"/>
-                <w:szCs w:val="40"/>
-              </w:rPr>
-              <w:t>With</w:t>
-            </w:r>
-            <w:proofErr w:type="gramEnd"/>
-            <w:r>
-              <w:rPr>
-                <w:rFonts w:ascii="Times" w:hAnsi="Times" w:cs="Times"/>
-                <w:color w:val="000000"/>
-                <w:sz w:val="40"/>
-                <w:szCs w:val="40"/>
-              </w:rPr>
-              <w:t xml:space="preserve"> Tax: ${</w:t>
-            </w:r>
-            <w:proofErr w:type="spellStart"/>
-            <w:r>
-              <w:rPr>
-                <w:rFonts w:ascii="Times" w:hAnsi="Times" w:cs="Times"/>
-                <w:color w:val="000000"/>
-                <w:sz w:val="40"/>
-                <w:szCs w:val="40"/>
-              </w:rPr>
-              <w:t>grandTotal</w:t>
-            </w:r>
-            <w:proofErr w:type="spellEnd"/>
-            <w:r>
-              <w:rPr>
-                <w:rFonts w:ascii="Times" w:hAnsi="Times" w:cs="Times"/>
-                <w:color w:val="000000"/>
-                <w:sz w:val="40"/>
-                <w:szCs w:val="40"/>
-              </w:rPr>
-              <w:t>}</w:t>
+              <w:t>Grand Total With Tax: ${grandTotal}</w:t>
             </w:r>
           </w:p>
         </w:tc>
@@ -1070,10 +1167,7 @@
     </w:p>
     <w:p/>
     <w:p/>
-    <w:p>
-      <w:bookmarkStart w:id="0" w:name="_GoBack"/>
-      <w:bookmarkEnd w:id="0"/>
-    </w:p>
+    <w:p/>
     <w:tbl>
       <w:tblPr>
         <w:tblStyle w:val="TableGrid"/>
@@ -1105,7 +1199,6 @@
           </w:tcPr>
           <w:p>
             <w:r>
-              <w:lastRenderedPageBreak/>
               <w:t>Customer Signature</w:t>
             </w:r>
           </w:p>
@@ -1594,7 +1687,6 @@
                             </w:rPr>
                             <w:t>{</w:t>
                           </w:r>
-                          <w:proofErr w:type="spellStart"/>
                           <w:r>
                             <w:rPr>
                               <w:i/>
@@ -1603,7 +1695,6 @@
                             </w:rPr>
                             <w:t>StreetAddress</w:t>
                           </w:r>
-                          <w:proofErr w:type="spellEnd"/>
                           <w:r>
                             <w:rPr>
                               <w:i/>
@@ -1623,23 +1714,13 @@
                               <w:szCs w:val="28"/>
                             </w:rPr>
                           </w:pPr>
-                          <w:proofErr w:type="gramStart"/>
                           <w:r>
                             <w:rPr>
                               <w:i/>
                               <w:sz w:val="28"/>
                               <w:szCs w:val="28"/>
                             </w:rPr>
-                            <w:t>Phone:{</w:t>
-                          </w:r>
-                          <w:proofErr w:type="gramEnd"/>
-                          <w:r>
-                            <w:rPr>
-                              <w:i/>
-                              <w:sz w:val="28"/>
-                              <w:szCs w:val="28"/>
-                            </w:rPr>
-                            <w:t>phone} Fax: {fax}</w:t>
+                            <w:t>Phone:{phone} Fax: {fax}</w:t>
                           </w:r>
                         </w:p>
                         <w:p>
@@ -1756,7 +1837,6 @@
                       </w:rPr>
                       <w:t>{</w:t>
                     </w:r>
-                    <w:proofErr w:type="spellStart"/>
                     <w:r>
                       <w:rPr>
                         <w:i/>
@@ -1765,7 +1845,6 @@
                       </w:rPr>
                       <w:t>StreetAddress</w:t>
                     </w:r>
-                    <w:proofErr w:type="spellEnd"/>
                     <w:r>
                       <w:rPr>
                         <w:i/>
@@ -1785,23 +1864,13 @@
                         <w:szCs w:val="28"/>
                       </w:rPr>
                     </w:pPr>
-                    <w:proofErr w:type="gramStart"/>
                     <w:r>
                       <w:rPr>
                         <w:i/>
                         <w:sz w:val="28"/>
                         <w:szCs w:val="28"/>
                       </w:rPr>
-                      <w:t>Phone:{</w:t>
-                    </w:r>
-                    <w:proofErr w:type="gramEnd"/>
-                    <w:r>
-                      <w:rPr>
-                        <w:i/>
-                        <w:sz w:val="28"/>
-                        <w:szCs w:val="28"/>
-                      </w:rPr>
-                      <w:t>phone} Fax: {fax}</w:t>
+                      <w:t>Phone:{phone} Fax: {fax}</w:t>
                     </w:r>
                   </w:p>
                   <w:p>
@@ -2532,6 +2601,19 @@
       <w:rFonts w:ascii="Courier New" w:hAnsi="Courier New" w:cs="Courier New"/>
     </w:rPr>
   </w:style>
+  <w:style w:type="character" w:styleId="HTMLCode">
+    <w:name w:val="HTML Code"/>
+    <w:basedOn w:val="DefaultParagraphFont"/>
+    <w:uiPriority w:val="99"/>
+    <w:semiHidden/>
+    <w:unhideWhenUsed/>
+    <w:rsid w:val="00CA3469"/>
+    <w:rPr>
+      <w:rFonts w:ascii="Courier New" w:eastAsia="Calibri" w:hAnsi="Courier New" w:cs="Courier New"/>
+      <w:sz w:val="20"/>
+      <w:szCs w:val="20"/>
+    </w:rPr>
+  </w:style>
 </w:styles>
 </file>
 
@@ -2823,7 +2905,7 @@
 </file>
 
 <file path=customXml/itemProps1.xml><?xml version="1.0" encoding="utf-8"?>
-<ds:datastoreItem xmlns:ds="http://schemas.openxmlformats.org/officeDocument/2006/customXml" ds:itemID="{CBB28F38-BA09-A94F-85BB-A87CB28E7B8E}">
+<ds:datastoreItem xmlns:ds="http://schemas.openxmlformats.org/officeDocument/2006/customXml" ds:itemID="{C23E163C-E096-F44C-9E30-B6F31677A64C}">
   <ds:schemaRefs>
     <ds:schemaRef ds:uri="http://schemas.openxmlformats.org/officeDocument/2006/bibliography"/>
   </ds:schemaRefs>

</xml_diff>

<commit_message>
set up automatic downloading, have started to port information from app to word document
</commit_message>
<xml_diff>
--- a/api/input.docx
+++ b/api/input.docx
@@ -61,7 +61,15 @@
                               <w:t>Quote:</w:t>
                             </w:r>
                             <w:r>
-                              <w:t xml:space="preserve"> {quoteNumber}</w:t>
+                              <w:t xml:space="preserve"> {</w:t>
+                            </w:r>
+                            <w:proofErr w:type="spellStart"/>
+                            <w:r>
+                              <w:t>quoteNumber</w:t>
+                            </w:r>
+                            <w:proofErr w:type="spellEnd"/>
+                            <w:r>
+                              <w:t>}</w:t>
                             </w:r>
                           </w:p>
                           <w:p>
@@ -76,7 +84,15 @@
                               <w:t>Date of Quote:</w:t>
                             </w:r>
                             <w:r>
-                              <w:t xml:space="preserve"> {dateOfQuote}</w:t>
+                              <w:t xml:space="preserve"> {</w:t>
+                            </w:r>
+                            <w:proofErr w:type="spellStart"/>
+                            <w:r>
+                              <w:t>dateOfQuote</w:t>
+                            </w:r>
+                            <w:proofErr w:type="spellEnd"/>
+                            <w:r>
+                              <w:t>}</w:t>
                             </w:r>
                           </w:p>
                           <w:p>
@@ -292,7 +308,23 @@
                               <w:tab/>
                             </w:r>
                             <w:r>
-                              <w:t>{first_name} {last_name}</w:t>
+                              <w:t>{</w:t>
+                            </w:r>
+                            <w:proofErr w:type="spellStart"/>
+                            <w:r>
+                              <w:t>first_name</w:t>
+                            </w:r>
+                            <w:proofErr w:type="spellEnd"/>
+                            <w:r>
+                              <w:t>} {</w:t>
+                            </w:r>
+                            <w:proofErr w:type="spellStart"/>
+                            <w:r>
+                              <w:t>last_name</w:t>
+                            </w:r>
+                            <w:proofErr w:type="spellEnd"/>
+                            <w:r>
+                              <w:t>}</w:t>
                             </w:r>
                           </w:p>
                           <w:p>
@@ -305,7 +337,15 @@
                             </w:r>
                             <w:r>
                               <w:tab/>
-                              <w:t>{customerStreetAddress}</w:t>
+                              <w:t>{</w:t>
+                            </w:r>
+                            <w:proofErr w:type="spellStart"/>
+                            <w:r>
+                              <w:t>customerStreetAddress</w:t>
+                            </w:r>
+                            <w:proofErr w:type="spellEnd"/>
+                            <w:r>
+                              <w:t>}</w:t>
                             </w:r>
                           </w:p>
                           <w:p>
@@ -314,7 +354,15 @@
                             </w:r>
                             <w:r>
                               <w:tab/>
-                              <w:t>{city}, {state} {zipcode}</w:t>
+                              <w:t>{city}, {state} {</w:t>
+                            </w:r>
+                            <w:proofErr w:type="spellStart"/>
+                            <w:r>
+                              <w:t>zipcode</w:t>
+                            </w:r>
+                            <w:proofErr w:type="spellEnd"/>
+                            <w:r>
+                              <w:t>}</w:t>
                             </w:r>
                           </w:p>
                         </w:txbxContent>
@@ -503,7 +551,15 @@
                               <w:jc w:val="center"/>
                             </w:pPr>
                             <w:r>
-                              <w:t>{scopeOfWork}</w:t>
+                              <w:t>{</w:t>
+                            </w:r>
+                            <w:proofErr w:type="spellStart"/>
+                            <w:r>
+                              <w:t>scopeOfWork</w:t>
+                            </w:r>
+                            <w:proofErr w:type="spellEnd"/>
+                            <w:r>
+                              <w:t>}</w:t>
                             </w:r>
                           </w:p>
                         </w:txbxContent>
@@ -690,10 +746,18 @@
               <w:jc w:val="center"/>
             </w:pPr>
             <w:r>
-              <w:t>{#users}</w:t>
-            </w:r>
-            <w:r>
-              <w:t>{order}</w:t>
+              <w:t>{#</w:t>
+            </w:r>
+            <w:proofErr w:type="gramStart"/>
+            <w:r>
+              <w:t>users}</w:t>
+            </w:r>
+            <w:r>
+              <w:t>{</w:t>
+            </w:r>
+            <w:proofErr w:type="gramEnd"/>
+            <w:r>
+              <w:t>order}</w:t>
             </w:r>
           </w:p>
         </w:tc>
@@ -818,8 +882,10 @@
                 <w:szCs w:val="18"/>
                 <w:bdr w:val="none" w:sz="0" w:space="0" w:color="auto" w:frame="1"/>
               </w:rPr>
-              <w:t>{#users</w:t>
-            </w:r>
+              <w:t>{#</w:t>
+            </w:r>
+            <w:proofErr w:type="spellStart"/>
+            <w:proofErr w:type="gramStart"/>
             <w:r>
               <w:rPr>
                 <w:rStyle w:val="HTMLCode"/>
@@ -829,8 +895,10 @@
                 <w:szCs w:val="18"/>
                 <w:bdr w:val="none" w:sz="0" w:space="0" w:color="auto" w:frame="1"/>
               </w:rPr>
-              <w:t>.length</w:t>
-            </w:r>
+              <w:t>users.length</w:t>
+            </w:r>
+            <w:proofErr w:type="spellEnd"/>
+            <w:proofErr w:type="gramEnd"/>
             <w:r>
               <w:rPr>
                 <w:rStyle w:val="HTMLCode"/>
@@ -864,8 +932,6 @@
               </w:rPr>
               <w:t xml:space="preserve"> </w:t>
             </w:r>
-            <w:bookmarkStart w:id="0" w:name="_GoBack"/>
-            <w:bookmarkEnd w:id="0"/>
             <w:r>
               <w:rPr>
                 <w:rStyle w:val="HTMLCode"/>
@@ -902,6 +968,7 @@
                 <w:bdr w:val="none" w:sz="0" w:space="0" w:color="auto" w:frame="1"/>
               </w:rPr>
             </w:pPr>
+            <w:proofErr w:type="spellStart"/>
             <w:r>
               <w:rPr>
                 <w:rStyle w:val="HTMLCode"/>
@@ -913,6 +980,7 @@
               </w:rPr>
               <w:t>cuobo</w:t>
             </w:r>
+            <w:proofErr w:type="spellEnd"/>
           </w:p>
           <w:p>
             <w:pPr>
@@ -1058,8 +1126,9 @@
                 <w:sz w:val="32"/>
                 <w:szCs w:val="40"/>
               </w:rPr>
-              <w:t>This is a quotation</w:t>
-            </w:r>
+              <w:t xml:space="preserve">This is </w:t>
+            </w:r>
+            <w:proofErr w:type="gramStart"/>
             <w:r>
               <w:rPr>
                 <w:rFonts w:ascii="Times" w:hAnsi="Times" w:cs="Times"/>
@@ -1067,8 +1136,18 @@
                 <w:sz w:val="32"/>
                 <w:szCs w:val="40"/>
               </w:rPr>
+              <w:t>a quotation</w:t>
+            </w:r>
+            <w:r>
+              <w:rPr>
+                <w:rFonts w:ascii="Times" w:hAnsi="Times" w:cs="Times"/>
+                <w:color w:val="000000"/>
+                <w:sz w:val="32"/>
+                <w:szCs w:val="40"/>
+              </w:rPr>
               <w:t>s</w:t>
             </w:r>
+            <w:proofErr w:type="gramEnd"/>
             <w:r>
               <w:rPr>
                 <w:rFonts w:ascii="Times" w:hAnsi="Times" w:cs="Times"/>
@@ -1153,7 +1232,47 @@
                 <w:sz w:val="40"/>
                 <w:szCs w:val="40"/>
               </w:rPr>
-              <w:t>Grand Total With Tax: ${grandTotal}</w:t>
+              <w:t xml:space="preserve">Grand Total </w:t>
+            </w:r>
+            <w:proofErr w:type="gramStart"/>
+            <w:r>
+              <w:rPr>
+                <w:rFonts w:ascii="Times" w:hAnsi="Times" w:cs="Times"/>
+                <w:color w:val="000000"/>
+                <w:sz w:val="40"/>
+                <w:szCs w:val="40"/>
+              </w:rPr>
+              <w:t>With</w:t>
+            </w:r>
+            <w:proofErr w:type="gramEnd"/>
+            <w:r>
+              <w:rPr>
+                <w:rFonts w:ascii="Times" w:hAnsi="Times" w:cs="Times"/>
+                <w:color w:val="000000"/>
+                <w:sz w:val="40"/>
+                <w:szCs w:val="40"/>
+              </w:rPr>
+              <w:t xml:space="preserve"> Tax: ${</w:t>
+            </w:r>
+            <w:proofErr w:type="spellStart"/>
+            <w:r>
+              <w:rPr>
+                <w:rFonts w:ascii="Times" w:hAnsi="Times" w:cs="Times"/>
+                <w:color w:val="000000"/>
+                <w:sz w:val="40"/>
+                <w:szCs w:val="40"/>
+              </w:rPr>
+              <w:t>grandTotal</w:t>
+            </w:r>
+            <w:proofErr w:type="spellEnd"/>
+            <w:r>
+              <w:rPr>
+                <w:rFonts w:ascii="Times" w:hAnsi="Times" w:cs="Times"/>
+                <w:color w:val="000000"/>
+                <w:sz w:val="40"/>
+                <w:szCs w:val="40"/>
+              </w:rPr>
+              <w:t>}</w:t>
             </w:r>
           </w:p>
         </w:tc>
@@ -1266,7 +1385,10 @@
     <w:sectPr>
       <w:headerReference w:type="even" r:id="rId7"/>
       <w:headerReference w:type="default" r:id="rId8"/>
-      <w:footerReference w:type="default" r:id="rId9"/>
+      <w:footerReference w:type="even" r:id="rId9"/>
+      <w:footerReference w:type="default" r:id="rId10"/>
+      <w:headerReference w:type="first" r:id="rId11"/>
+      <w:footerReference w:type="first" r:id="rId12"/>
       <w:pgSz w:w="12240" w:h="15840"/>
       <w:pgMar w:top="1440" w:right="1800" w:bottom="1440" w:left="1800" w:header="1296" w:footer="720" w:gutter="0"/>
       <w:cols w:space="720"/>
@@ -1302,6 +1424,16 @@
 </file>
 
 <file path=word/footer1.xml><?xml version="1.0" encoding="utf-8"?>
+<w:ftr xmlns:wpc="http://schemas.microsoft.com/office/word/2010/wordprocessingCanvas" xmlns:mo="http://schemas.microsoft.com/office/mac/office/2008/main" xmlns:mc="http://schemas.openxmlformats.org/markup-compatibility/2006" xmlns:mv="urn:schemas-microsoft-com:mac:vml" xmlns:o="urn:schemas-microsoft-com:office:office" xmlns:r="http://schemas.openxmlformats.org/officeDocument/2006/relationships" xmlns:m="http://schemas.openxmlformats.org/officeDocument/2006/math" xmlns:v="urn:schemas-microsoft-com:vml" xmlns:wp14="http://schemas.microsoft.com/office/word/2010/wordprocessingDrawing" xmlns:wp="http://schemas.openxmlformats.org/drawingml/2006/wordprocessingDrawing" xmlns:w10="urn:schemas-microsoft-com:office:word" xmlns:w="http://schemas.openxmlformats.org/wordprocessingml/2006/main" xmlns:w14="http://schemas.microsoft.com/office/word/2010/wordml" xmlns:w15="http://schemas.microsoft.com/office/word/2012/wordml" xmlns:wpg="http://schemas.microsoft.com/office/word/2010/wordprocessingGroup" xmlns:wpi="http://schemas.microsoft.com/office/word/2010/wordprocessingInk" xmlns:wne="http://schemas.microsoft.com/office/word/2006/wordml" xmlns:wps="http://schemas.microsoft.com/office/word/2010/wordprocessingShape" mc:Ignorable="w14 w15 wp14">
+  <w:p>
+    <w:pPr>
+      <w:pStyle w:val="Footer"/>
+    </w:pPr>
+  </w:p>
+</w:ftr>
+</file>
+
+<file path=word/footer2.xml><?xml version="1.0" encoding="utf-8"?>
 <w:ftr xmlns:wpc="http://schemas.microsoft.com/office/word/2010/wordprocessingCanvas" xmlns:mo="http://schemas.microsoft.com/office/mac/office/2008/main" xmlns:mc="http://schemas.openxmlformats.org/markup-compatibility/2006" xmlns:mv="urn:schemas-microsoft-com:mac:vml" xmlns:o="urn:schemas-microsoft-com:office:office" xmlns:r="http://schemas.openxmlformats.org/officeDocument/2006/relationships" xmlns:m="http://schemas.openxmlformats.org/officeDocument/2006/math" xmlns:v="urn:schemas-microsoft-com:vml" xmlns:wp14="http://schemas.microsoft.com/office/word/2010/wordprocessingDrawing" xmlns:wp="http://schemas.openxmlformats.org/drawingml/2006/wordprocessingDrawing" xmlns:w10="urn:schemas-microsoft-com:office:word" xmlns:w="http://schemas.openxmlformats.org/wordprocessingml/2006/main" xmlns:w14="http://schemas.microsoft.com/office/word/2010/wordml" xmlns:w15="http://schemas.microsoft.com/office/word/2012/wordml" xmlns:wpg="http://schemas.microsoft.com/office/word/2010/wordprocessingGroup" xmlns:wpi="http://schemas.microsoft.com/office/word/2010/wordprocessingInk" xmlns:wne="http://schemas.microsoft.com/office/word/2006/wordml" xmlns:wps="http://schemas.microsoft.com/office/word/2010/wordprocessingShape" mc:Ignorable="w14 w15 wp14">
   <w:tbl>
     <w:tblPr>
@@ -1384,6 +1516,16 @@
 </w:ftr>
 </file>
 
+<file path=word/footer3.xml><?xml version="1.0" encoding="utf-8"?>
+<w:ftr xmlns:wpc="http://schemas.microsoft.com/office/word/2010/wordprocessingCanvas" xmlns:mo="http://schemas.microsoft.com/office/mac/office/2008/main" xmlns:mc="http://schemas.openxmlformats.org/markup-compatibility/2006" xmlns:mv="urn:schemas-microsoft-com:mac:vml" xmlns:o="urn:schemas-microsoft-com:office:office" xmlns:r="http://schemas.openxmlformats.org/officeDocument/2006/relationships" xmlns:m="http://schemas.openxmlformats.org/officeDocument/2006/math" xmlns:v="urn:schemas-microsoft-com:vml" xmlns:wp14="http://schemas.microsoft.com/office/word/2010/wordprocessingDrawing" xmlns:wp="http://schemas.openxmlformats.org/drawingml/2006/wordprocessingDrawing" xmlns:w10="urn:schemas-microsoft-com:office:word" xmlns:w="http://schemas.openxmlformats.org/wordprocessingml/2006/main" xmlns:w14="http://schemas.microsoft.com/office/word/2010/wordml" xmlns:w15="http://schemas.microsoft.com/office/word/2012/wordml" xmlns:wpg="http://schemas.microsoft.com/office/word/2010/wordprocessingGroup" xmlns:wpi="http://schemas.microsoft.com/office/word/2010/wordprocessingInk" xmlns:wne="http://schemas.microsoft.com/office/word/2006/wordml" xmlns:wps="http://schemas.microsoft.com/office/word/2010/wordprocessingShape" mc:Ignorable="w14 w15 wp14">
+  <w:p>
+    <w:pPr>
+      <w:pStyle w:val="Footer"/>
+    </w:pPr>
+  </w:p>
+</w:ftr>
+</file>
+
 <file path=word/footnotes.xml><?xml version="1.0" encoding="utf-8"?>
 <w:footnotes xmlns:wpc="http://schemas.microsoft.com/office/word/2010/wordprocessingCanvas" xmlns:mo="http://schemas.microsoft.com/office/mac/office/2008/main" xmlns:mc="http://schemas.openxmlformats.org/markup-compatibility/2006" xmlns:mv="urn:schemas-microsoft-com:mac:vml" xmlns:o="urn:schemas-microsoft-com:office:office" xmlns:r="http://schemas.openxmlformats.org/officeDocument/2006/relationships" xmlns:m="http://schemas.openxmlformats.org/officeDocument/2006/math" xmlns:v="urn:schemas-microsoft-com:vml" xmlns:wp14="http://schemas.microsoft.com/office/word/2010/wordprocessingDrawing" xmlns:wp="http://schemas.openxmlformats.org/drawingml/2006/wordprocessingDrawing" xmlns:w10="urn:schemas-microsoft-com:office:word" xmlns:w="http://schemas.openxmlformats.org/wordprocessingml/2006/main" xmlns:w14="http://schemas.microsoft.com/office/word/2010/wordml" xmlns:w15="http://schemas.microsoft.com/office/word/2012/wordml" xmlns:wpg="http://schemas.microsoft.com/office/word/2010/wordprocessingGroup" xmlns:wpi="http://schemas.microsoft.com/office/word/2010/wordprocessingInk" xmlns:wne="http://schemas.microsoft.com/office/word/2006/wordml" xmlns:wps="http://schemas.microsoft.com/office/word/2010/wordprocessingShape" mc:Ignorable="w14 w15 wp14">
   <w:footnote w:type="separator" w:id="-1">
@@ -1451,7 +1593,9 @@
 <w:hdr xmlns:wpc="http://schemas.microsoft.com/office/word/2010/wordprocessingCanvas" xmlns:mo="http://schemas.microsoft.com/office/mac/office/2008/main" xmlns:mc="http://schemas.openxmlformats.org/markup-compatibility/2006" xmlns:mv="urn:schemas-microsoft-com:mac:vml" xmlns:o="urn:schemas-microsoft-com:office:office" xmlns:r="http://schemas.openxmlformats.org/officeDocument/2006/relationships" xmlns:m="http://schemas.openxmlformats.org/officeDocument/2006/math" xmlns:v="urn:schemas-microsoft-com:vml" xmlns:wp14="http://schemas.microsoft.com/office/word/2010/wordprocessingDrawing" xmlns:wp="http://schemas.openxmlformats.org/drawingml/2006/wordprocessingDrawing" xmlns:w10="urn:schemas-microsoft-com:office:word" xmlns:w="http://schemas.openxmlformats.org/wordprocessingml/2006/main" xmlns:w14="http://schemas.microsoft.com/office/word/2010/wordml" xmlns:w15="http://schemas.microsoft.com/office/word/2012/wordml" xmlns:wpg="http://schemas.microsoft.com/office/word/2010/wordprocessingGroup" xmlns:wpi="http://schemas.microsoft.com/office/word/2010/wordprocessingInk" xmlns:wne="http://schemas.microsoft.com/office/word/2006/wordml" xmlns:wps="http://schemas.microsoft.com/office/word/2010/wordprocessingShape" mc:Ignorable="w14 w15 wp14">
   <w:p>
     <w:pPr>
-      <w:framePr w:w="2260" w:h="1085" w:hRule="exact" w:wrap="none" w:vAnchor="text" w:hAnchor="page" w:x="9022" w:y="-575"/>
+      <w:framePr w:w="2260" w:h="1265" w:hRule="exact" w:wrap="none" w:vAnchor="text" w:hAnchor="page" w:x="9022" w:y="-575"/>
+      <w:spacing w:line="240" w:lineRule="auto"/>
+      <w:contextualSpacing/>
       <w:rPr>
         <w:rFonts w:ascii="Times New Roman" w:hAnsi="Times New Roman"/>
         <w:sz w:val="28"/>
@@ -1470,7 +1614,9 @@
   <w:p>
     <w:pPr>
       <w:pStyle w:val="Header"/>
-      <w:framePr w:w="2260" w:h="1085" w:hRule="exact" w:wrap="none" w:vAnchor="text" w:hAnchor="page" w:x="9022" w:y="-575"/>
+      <w:framePr w:w="2260" w:h="1265" w:hRule="exact" w:wrap="none" w:vAnchor="text" w:hAnchor="page" w:x="9022" w:y="-575"/>
+      <w:spacing w:line="240" w:lineRule="auto"/>
+      <w:contextualSpacing/>
       <w:rPr>
         <w:rStyle w:val="PageNumber"/>
         <w:rFonts w:ascii="Times New Roman" w:hAnsi="Times New Roman"/>
@@ -1555,7 +1701,7 @@
   <w:p>
     <w:pPr>
       <w:pStyle w:val="Header"/>
-      <w:framePr w:w="2260" w:h="1085" w:hRule="exact" w:wrap="none" w:vAnchor="text" w:hAnchor="page" w:x="9022" w:y="-575"/>
+      <w:framePr w:w="2260" w:h="1265" w:hRule="exact" w:wrap="none" w:vAnchor="text" w:hAnchor="page" w:x="9022" w:y="-575"/>
       <w:rPr>
         <w:rStyle w:val="PageNumber"/>
         <w:rFonts w:ascii="Times New Roman" w:hAnsi="Times New Roman"/>
@@ -1563,10 +1709,12 @@
         <w:szCs w:val="28"/>
       </w:rPr>
     </w:pPr>
+    <w:bookmarkStart w:id="0" w:name="_GoBack"/>
+    <w:bookmarkEnd w:id="0"/>
   </w:p>
   <w:p>
     <w:pPr>
-      <w:framePr w:w="2260" w:h="1085" w:hRule="exact" w:wrap="none" w:vAnchor="text" w:hAnchor="page" w:x="9022" w:y="-575"/>
+      <w:framePr w:w="2260" w:h="1265" w:hRule="exact" w:wrap="none" w:vAnchor="text" w:hAnchor="page" w:x="9022" w:y="-575"/>
       <w:rPr>
         <w:sz w:val="36"/>
       </w:rPr>
@@ -1574,7 +1722,7 @@
   </w:p>
   <w:p>
     <w:pPr>
-      <w:framePr w:w="2260" w:h="1085" w:hRule="exact" w:wrap="none" w:vAnchor="text" w:hAnchor="page" w:x="9022" w:y="-575"/>
+      <w:framePr w:w="2260" w:h="1265" w:hRule="exact" w:wrap="none" w:vAnchor="text" w:hAnchor="page" w:x="9022" w:y="-575"/>
       <w:rPr>
         <w:sz w:val="36"/>
       </w:rPr>
@@ -1582,7 +1730,7 @@
   </w:p>
   <w:p>
     <w:pPr>
-      <w:framePr w:w="2260" w:h="1085" w:hRule="exact" w:wrap="none" w:vAnchor="text" w:hAnchor="page" w:x="9022" w:y="-575"/>
+      <w:framePr w:w="2260" w:h="1265" w:hRule="exact" w:wrap="none" w:vAnchor="text" w:hAnchor="page" w:x="9022" w:y="-575"/>
       <w:rPr>
         <w:sz w:val="36"/>
       </w:rPr>
@@ -1591,7 +1739,7 @@
   <w:p>
     <w:pPr>
       <w:pStyle w:val="Header"/>
-      <w:framePr w:w="2260" w:h="1085" w:hRule="exact" w:wrap="none" w:vAnchor="text" w:hAnchor="page" w:x="9022" w:y="-575"/>
+      <w:framePr w:w="2260" w:h="1265" w:hRule="exact" w:wrap="none" w:vAnchor="text" w:hAnchor="page" w:x="9022" w:y="-575"/>
       <w:rPr>
         <w:rStyle w:val="PageNumber"/>
       </w:rPr>
@@ -1687,6 +1835,7 @@
                             </w:rPr>
                             <w:t>{</w:t>
                           </w:r>
+                          <w:proofErr w:type="spellStart"/>
                           <w:r>
                             <w:rPr>
                               <w:i/>
@@ -1695,6 +1844,7 @@
                             </w:rPr>
                             <w:t>StreetAddress</w:t>
                           </w:r>
+                          <w:proofErr w:type="spellEnd"/>
                           <w:r>
                             <w:rPr>
                               <w:i/>
@@ -1714,13 +1864,23 @@
                               <w:szCs w:val="28"/>
                             </w:rPr>
                           </w:pPr>
+                          <w:proofErr w:type="gramStart"/>
                           <w:r>
                             <w:rPr>
                               <w:i/>
                               <w:sz w:val="28"/>
                               <w:szCs w:val="28"/>
                             </w:rPr>
-                            <w:t>Phone:{phone} Fax: {fax}</w:t>
+                            <w:t>Phone:{</w:t>
+                          </w:r>
+                          <w:proofErr w:type="gramEnd"/>
+                          <w:r>
+                            <w:rPr>
+                              <w:i/>
+                              <w:sz w:val="28"/>
+                              <w:szCs w:val="28"/>
+                            </w:rPr>
+                            <w:t>phone} Fax: {fax}</w:t>
                           </w:r>
                         </w:p>
                         <w:p>
@@ -1990,6 +2150,16 @@
       </w:drawing>
     </w:r>
   </w:p>
+  <w:p>
+    <w:pPr>
+      <w:pStyle w:val="Header"/>
+    </w:pPr>
+  </w:p>
+</w:hdr>
+</file>
+
+<file path=word/header3.xml><?xml version="1.0" encoding="utf-8"?>
+<w:hdr xmlns:wpc="http://schemas.microsoft.com/office/word/2010/wordprocessingCanvas" xmlns:mo="http://schemas.microsoft.com/office/mac/office/2008/main" xmlns:mc="http://schemas.openxmlformats.org/markup-compatibility/2006" xmlns:mv="urn:schemas-microsoft-com:mac:vml" xmlns:o="urn:schemas-microsoft-com:office:office" xmlns:r="http://schemas.openxmlformats.org/officeDocument/2006/relationships" xmlns:m="http://schemas.openxmlformats.org/officeDocument/2006/math" xmlns:v="urn:schemas-microsoft-com:vml" xmlns:wp14="http://schemas.microsoft.com/office/word/2010/wordprocessingDrawing" xmlns:wp="http://schemas.openxmlformats.org/drawingml/2006/wordprocessingDrawing" xmlns:w10="urn:schemas-microsoft-com:office:word" xmlns:w="http://schemas.openxmlformats.org/wordprocessingml/2006/main" xmlns:w14="http://schemas.microsoft.com/office/word/2010/wordml" xmlns:w15="http://schemas.microsoft.com/office/word/2012/wordml" xmlns:wpg="http://schemas.microsoft.com/office/word/2010/wordprocessingGroup" xmlns:wpi="http://schemas.microsoft.com/office/word/2010/wordprocessingInk" xmlns:wne="http://schemas.microsoft.com/office/word/2006/wordml" xmlns:wps="http://schemas.microsoft.com/office/word/2010/wordprocessingShape" mc:Ignorable="w14 w15 wp14">
   <w:p>
     <w:pPr>
       <w:pStyle w:val="Header"/>
@@ -2905,7 +3075,7 @@
 </file>
 
 <file path=customXml/itemProps1.xml><?xml version="1.0" encoding="utf-8"?>
-<ds:datastoreItem xmlns:ds="http://schemas.openxmlformats.org/officeDocument/2006/customXml" ds:itemID="{C23E163C-E096-F44C-9E30-B6F31677A64C}">
+<ds:datastoreItem xmlns:ds="http://schemas.openxmlformats.org/officeDocument/2006/customXml" ds:itemID="{D0B98F12-6940-704C-8BBC-6B8169B0CC3E}">
   <ds:schemaRefs>
     <ds:schemaRef ds:uri="http://schemas.openxmlformats.org/officeDocument/2006/bibliography"/>
   </ds:schemaRefs>

</xml_diff>

<commit_message>
redux implemented, extra files deleted, word document downloads, word document displays everything, need to implement extra estimate functionality like product view and shopping cart
</commit_message>
<xml_diff>
--- a/api/input.docx
+++ b/api/input.docx
@@ -61,15 +61,7 @@
                               <w:t>Quote:</w:t>
                             </w:r>
                             <w:r>
-                              <w:t xml:space="preserve"> {</w:t>
-                            </w:r>
-                            <w:proofErr w:type="spellStart"/>
-                            <w:r>
-                              <w:t>quoteNumber</w:t>
-                            </w:r>
-                            <w:proofErr w:type="spellEnd"/>
-                            <w:r>
-                              <w:t>}</w:t>
+                              <w:t xml:space="preserve"> {quoteNumber}</w:t>
                             </w:r>
                           </w:p>
                           <w:p>
@@ -84,15 +76,7 @@
                               <w:t>Date of Quote:</w:t>
                             </w:r>
                             <w:r>
-                              <w:t xml:space="preserve"> {</w:t>
-                            </w:r>
-                            <w:proofErr w:type="spellStart"/>
-                            <w:r>
-                              <w:t>dateOfQuote</w:t>
-                            </w:r>
-                            <w:proofErr w:type="spellEnd"/>
-                            <w:r>
-                              <w:t>}</w:t>
+                              <w:t xml:space="preserve"> {dateOfQuote}</w:t>
                             </w:r>
                           </w:p>
                           <w:p>
@@ -308,23 +292,7 @@
                               <w:tab/>
                             </w:r>
                             <w:r>
-                              <w:t>{</w:t>
-                            </w:r>
-                            <w:proofErr w:type="spellStart"/>
-                            <w:r>
-                              <w:t>first_name</w:t>
-                            </w:r>
-                            <w:proofErr w:type="spellEnd"/>
-                            <w:r>
-                              <w:t>} {</w:t>
-                            </w:r>
-                            <w:proofErr w:type="spellStart"/>
-                            <w:r>
-                              <w:t>last_name</w:t>
-                            </w:r>
-                            <w:proofErr w:type="spellEnd"/>
-                            <w:r>
-                              <w:t>}</w:t>
+                              <w:t>{first_name} {last_name}</w:t>
                             </w:r>
                           </w:p>
                           <w:p>
@@ -337,15 +305,7 @@
                             </w:r>
                             <w:r>
                               <w:tab/>
-                              <w:t>{</w:t>
-                            </w:r>
-                            <w:proofErr w:type="spellStart"/>
-                            <w:r>
-                              <w:t>customerStreetAddress</w:t>
-                            </w:r>
-                            <w:proofErr w:type="spellEnd"/>
-                            <w:r>
-                              <w:t>}</w:t>
+                              <w:t>{customerStreetAddress}</w:t>
                             </w:r>
                           </w:p>
                           <w:p>
@@ -354,15 +314,7 @@
                             </w:r>
                             <w:r>
                               <w:tab/>
-                              <w:t>{city}, {state} {</w:t>
-                            </w:r>
-                            <w:proofErr w:type="spellStart"/>
-                            <w:r>
-                              <w:t>zipcode</w:t>
-                            </w:r>
-                            <w:proofErr w:type="spellEnd"/>
-                            <w:r>
-                              <w:t>}</w:t>
+                              <w:t>{city}, {state} {zipcode}</w:t>
                             </w:r>
                           </w:p>
                         </w:txbxContent>
@@ -551,15 +503,7 @@
                               <w:jc w:val="center"/>
                             </w:pPr>
                             <w:r>
-                              <w:t>{</w:t>
-                            </w:r>
-                            <w:proofErr w:type="spellStart"/>
-                            <w:r>
-                              <w:t>scopeOfWork</w:t>
-                            </w:r>
-                            <w:proofErr w:type="spellEnd"/>
-                            <w:r>
-                              <w:t>}</w:t>
+                              <w:t>{scopeOfWork}</w:t>
                             </w:r>
                           </w:p>
                         </w:txbxContent>
@@ -746,18 +690,13 @@
               <w:jc w:val="center"/>
             </w:pPr>
             <w:r>
-              <w:t>{#</w:t>
-            </w:r>
-            <w:proofErr w:type="gramStart"/>
-            <w:r>
-              <w:t>users}</w:t>
+              <w:t>{#cart</w:t>
             </w:r>
             <w:r>
-              <w:t>{</w:t>
+              <w:t>}</w:t>
             </w:r>
-            <w:proofErr w:type="gramEnd"/>
             <w:r>
-              <w:t>order}</w:t>
+              <w:t>{order}</w:t>
             </w:r>
           </w:p>
         </w:tc>
@@ -799,7 +738,15 @@
               <w:t>{quantity}</w:t>
             </w:r>
             <w:r>
-              <w:t>{/users}</w:t>
+              <w:t>{/</w:t>
+            </w:r>
+            <w:r>
+              <w:t>cart</w:t>
+            </w:r>
+            <w:bookmarkStart w:id="0" w:name="_GoBack"/>
+            <w:bookmarkEnd w:id="0"/>
+            <w:r>
+              <w:t>}</w:t>
             </w:r>
           </w:p>
           <w:p>
@@ -862,240 +809,6 @@
           </w:p>
           <w:p>
             <w:pPr>
-              <w:pStyle w:val="HTMLPreformatted"/>
-              <w:shd w:val="clear" w:color="auto" w:fill="F6F8FA"/>
-              <w:rPr>
-                <w:rStyle w:val="HTMLCode"/>
-                <w:rFonts w:ascii="Consolas" w:hAnsi="Consolas"/>
-                <w:color w:val="24292E"/>
-                <w:sz w:val="18"/>
-                <w:szCs w:val="18"/>
-                <w:bdr w:val="none" w:sz="0" w:space="0" w:color="auto" w:frame="1"/>
-              </w:rPr>
-            </w:pPr>
-            <w:r>
-              <w:rPr>
-                <w:rStyle w:val="HTMLCode"/>
-                <w:rFonts w:ascii="Consolas" w:hAnsi="Consolas"/>
-                <w:color w:val="24292E"/>
-                <w:sz w:val="18"/>
-                <w:szCs w:val="18"/>
-                <w:bdr w:val="none" w:sz="0" w:space="0" w:color="auto" w:frame="1"/>
-              </w:rPr>
-              <w:t>{#</w:t>
-            </w:r>
-            <w:proofErr w:type="spellStart"/>
-            <w:proofErr w:type="gramStart"/>
-            <w:r>
-              <w:rPr>
-                <w:rStyle w:val="HTMLCode"/>
-                <w:rFonts w:ascii="Consolas" w:hAnsi="Consolas"/>
-                <w:color w:val="24292E"/>
-                <w:sz w:val="18"/>
-                <w:szCs w:val="18"/>
-                <w:bdr w:val="none" w:sz="0" w:space="0" w:color="auto" w:frame="1"/>
-              </w:rPr>
-              <w:t>users.length</w:t>
-            </w:r>
-            <w:proofErr w:type="spellEnd"/>
-            <w:proofErr w:type="gramEnd"/>
-            <w:r>
-              <w:rPr>
-                <w:rStyle w:val="HTMLCode"/>
-                <w:rFonts w:ascii="Consolas" w:hAnsi="Consolas"/>
-                <w:color w:val="24292E"/>
-                <w:sz w:val="18"/>
-                <w:szCs w:val="18"/>
-                <w:bdr w:val="none" w:sz="0" w:space="0" w:color="auto" w:frame="1"/>
-              </w:rPr>
-              <w:t xml:space="preserve"> </w:t>
-            </w:r>
-            <w:r>
-              <w:rPr>
-                <w:rStyle w:val="HTMLCode"/>
-                <w:rFonts w:ascii="Consolas" w:hAnsi="Consolas"/>
-                <w:color w:val="24292E"/>
-                <w:sz w:val="18"/>
-                <w:szCs w:val="18"/>
-                <w:bdr w:val="none" w:sz="0" w:space="0" w:color="auto" w:frame="1"/>
-              </w:rPr>
-              <w:t>&gt;</w:t>
-            </w:r>
-            <w:r>
-              <w:rPr>
-                <w:rStyle w:val="HTMLCode"/>
-                <w:rFonts w:ascii="Consolas" w:hAnsi="Consolas"/>
-                <w:color w:val="24292E"/>
-                <w:sz w:val="18"/>
-                <w:szCs w:val="18"/>
-                <w:bdr w:val="none" w:sz="0" w:space="0" w:color="auto" w:frame="1"/>
-              </w:rPr>
-              <w:t xml:space="preserve"> </w:t>
-            </w:r>
-            <w:r>
-              <w:rPr>
-                <w:rStyle w:val="HTMLCode"/>
-                <w:rFonts w:ascii="Consolas" w:hAnsi="Consolas"/>
-                <w:color w:val="24292E"/>
-                <w:sz w:val="18"/>
-                <w:szCs w:val="18"/>
-                <w:bdr w:val="none" w:sz="0" w:space="0" w:color="auto" w:frame="1"/>
-              </w:rPr>
-              <w:t>1</w:t>
-            </w:r>
-            <w:r>
-              <w:rPr>
-                <w:rStyle w:val="HTMLCode"/>
-                <w:rFonts w:ascii="Consolas" w:hAnsi="Consolas"/>
-                <w:color w:val="24292E"/>
-                <w:sz w:val="18"/>
-                <w:szCs w:val="18"/>
-                <w:bdr w:val="none" w:sz="0" w:space="0" w:color="auto" w:frame="1"/>
-              </w:rPr>
-              <w:t>}</w:t>
-            </w:r>
-          </w:p>
-          <w:p>
-            <w:pPr>
-              <w:pStyle w:val="HTMLPreformatted"/>
-              <w:shd w:val="clear" w:color="auto" w:fill="F6F8FA"/>
-              <w:rPr>
-                <w:rStyle w:val="HTMLCode"/>
-                <w:rFonts w:ascii="Consolas" w:hAnsi="Consolas"/>
-                <w:color w:val="24292E"/>
-                <w:sz w:val="18"/>
-                <w:szCs w:val="18"/>
-                <w:bdr w:val="none" w:sz="0" w:space="0" w:color="auto" w:frame="1"/>
-              </w:rPr>
-            </w:pPr>
-            <w:proofErr w:type="spellStart"/>
-            <w:r>
-              <w:rPr>
-                <w:rStyle w:val="HTMLCode"/>
-                <w:rFonts w:ascii="Consolas" w:hAnsi="Consolas"/>
-                <w:color w:val="24292E"/>
-                <w:sz w:val="18"/>
-                <w:szCs w:val="18"/>
-                <w:bdr w:val="none" w:sz="0" w:space="0" w:color="auto" w:frame="1"/>
-              </w:rPr>
-              <w:t>cuobo</w:t>
-            </w:r>
-            <w:proofErr w:type="spellEnd"/>
-          </w:p>
-          <w:p>
-            <w:pPr>
-              <w:pStyle w:val="HTMLPreformatted"/>
-              <w:shd w:val="clear" w:color="auto" w:fill="F6F8FA"/>
-              <w:rPr>
-                <w:rStyle w:val="HTMLCode"/>
-                <w:rFonts w:ascii="Consolas" w:hAnsi="Consolas"/>
-                <w:color w:val="24292E"/>
-                <w:sz w:val="18"/>
-                <w:szCs w:val="18"/>
-                <w:bdr w:val="none" w:sz="0" w:space="0" w:color="auto" w:frame="1"/>
-              </w:rPr>
-            </w:pPr>
-            <w:r>
-              <w:rPr>
-                <w:rStyle w:val="HTMLCode"/>
-                <w:rFonts w:ascii="Consolas" w:hAnsi="Consolas"/>
-                <w:color w:val="24292E"/>
-                <w:sz w:val="18"/>
-                <w:szCs w:val="18"/>
-                <w:bdr w:val="none" w:sz="0" w:space="0" w:color="auto" w:frame="1"/>
-              </w:rPr>
-              <w:t>{/</w:t>
-            </w:r>
-            <w:r>
-              <w:rPr>
-                <w:rStyle w:val="HTMLCode"/>
-                <w:rFonts w:ascii="Consolas" w:hAnsi="Consolas"/>
-                <w:color w:val="24292E"/>
-                <w:sz w:val="18"/>
-                <w:szCs w:val="18"/>
-                <w:bdr w:val="none" w:sz="0" w:space="0" w:color="auto" w:frame="1"/>
-              </w:rPr>
-              <w:t>}</w:t>
-            </w:r>
-          </w:p>
-          <w:p>
-            <w:pPr>
-              <w:pStyle w:val="HTMLPreformatted"/>
-              <w:shd w:val="clear" w:color="auto" w:fill="F6F8FA"/>
-              <w:rPr>
-                <w:rStyle w:val="HTMLCode"/>
-                <w:rFonts w:ascii="Consolas" w:hAnsi="Consolas"/>
-                <w:color w:val="24292E"/>
-                <w:sz w:val="18"/>
-                <w:szCs w:val="18"/>
-                <w:bdr w:val="none" w:sz="0" w:space="0" w:color="auto" w:frame="1"/>
-              </w:rPr>
-            </w:pPr>
-          </w:p>
-          <w:p>
-            <w:pPr>
-              <w:pStyle w:val="HTMLPreformatted"/>
-              <w:shd w:val="clear" w:color="auto" w:fill="F6F8FA"/>
-              <w:rPr>
-                <w:rStyle w:val="HTMLCode"/>
-                <w:rFonts w:ascii="Consolas" w:hAnsi="Consolas"/>
-                <w:color w:val="24292E"/>
-                <w:sz w:val="18"/>
-                <w:szCs w:val="18"/>
-                <w:bdr w:val="none" w:sz="0" w:space="0" w:color="auto" w:frame="1"/>
-              </w:rPr>
-            </w:pPr>
-            <w:r>
-              <w:rPr>
-                <w:rStyle w:val="HTMLCode"/>
-                <w:rFonts w:ascii="Consolas" w:hAnsi="Consolas"/>
-                <w:color w:val="24292E"/>
-                <w:sz w:val="18"/>
-                <w:szCs w:val="18"/>
-                <w:bdr w:val="none" w:sz="0" w:space="0" w:color="auto" w:frame="1"/>
-              </w:rPr>
-              <w:t>{#users} hello{/users}</w:t>
-            </w:r>
-          </w:p>
-          <w:p>
-            <w:pPr>
-              <w:pStyle w:val="HTMLPreformatted"/>
-              <w:shd w:val="clear" w:color="auto" w:fill="F6F8FA"/>
-              <w:rPr>
-                <w:rStyle w:val="HTMLCode"/>
-                <w:rFonts w:ascii="Consolas" w:hAnsi="Consolas"/>
-                <w:color w:val="24292E"/>
-                <w:sz w:val="18"/>
-                <w:szCs w:val="18"/>
-                <w:bdr w:val="none" w:sz="0" w:space="0" w:color="auto" w:frame="1"/>
-              </w:rPr>
-            </w:pPr>
-          </w:p>
-          <w:p>
-            <w:pPr>
-              <w:pStyle w:val="HTMLPreformatted"/>
-              <w:shd w:val="clear" w:color="auto" w:fill="F6F8FA"/>
-              <w:rPr>
-                <w:rFonts w:ascii="Consolas" w:hAnsi="Consolas"/>
-                <w:color w:val="24292E"/>
-                <w:sz w:val="18"/>
-                <w:szCs w:val="18"/>
-              </w:rPr>
-            </w:pPr>
-            <w:r>
-              <w:rPr>
-                <w:rStyle w:val="HTMLCode"/>
-                <w:rFonts w:ascii="Consolas" w:hAnsi="Consolas"/>
-                <w:color w:val="24292E"/>
-                <w:sz w:val="18"/>
-                <w:szCs w:val="18"/>
-                <w:bdr w:val="none" w:sz="0" w:space="0" w:color="auto" w:frame="1"/>
-              </w:rPr>
-              <w:t>hi</w:t>
-            </w:r>
-          </w:p>
-          <w:p>
-            <w:pPr>
               <w:widowControl w:val="0"/>
               <w:autoSpaceDE w:val="0"/>
               <w:autoSpaceDN w:val="0"/>
@@ -1117,45 +830,7 @@
                 <w:sz w:val="32"/>
                 <w:szCs w:val="40"/>
               </w:rPr>
-              <w:t xml:space="preserve"> </w:t>
-            </w:r>
-            <w:r>
-              <w:rPr>
-                <w:rFonts w:ascii="Times" w:hAnsi="Times" w:cs="Times"/>
-                <w:color w:val="000000"/>
-                <w:sz w:val="32"/>
-                <w:szCs w:val="40"/>
-              </w:rPr>
-              <w:t xml:space="preserve">This is </w:t>
-            </w:r>
-            <w:proofErr w:type="gramStart"/>
-            <w:r>
-              <w:rPr>
-                <w:rFonts w:ascii="Times" w:hAnsi="Times" w:cs="Times"/>
-                <w:color w:val="000000"/>
-                <w:sz w:val="32"/>
-                <w:szCs w:val="40"/>
-              </w:rPr>
-              <w:t>a quotation</w:t>
-            </w:r>
-            <w:r>
-              <w:rPr>
-                <w:rFonts w:ascii="Times" w:hAnsi="Times" w:cs="Times"/>
-                <w:color w:val="000000"/>
-                <w:sz w:val="32"/>
-                <w:szCs w:val="40"/>
-              </w:rPr>
-              <w:t>s</w:t>
-            </w:r>
-            <w:proofErr w:type="gramEnd"/>
-            <w:r>
-              <w:rPr>
-                <w:rFonts w:ascii="Times" w:hAnsi="Times" w:cs="Times"/>
-                <w:color w:val="000000"/>
-                <w:sz w:val="32"/>
-                <w:szCs w:val="40"/>
-              </w:rPr>
-              <w:t xml:space="preserve"> based on Customer Specif</w:t>
+              <w:t>This is a quotation based on Customer Specif</w:t>
             </w:r>
             <w:r>
               <w:rPr>
@@ -1232,47 +907,7 @@
                 <w:sz w:val="40"/>
                 <w:szCs w:val="40"/>
               </w:rPr>
-              <w:t xml:space="preserve">Grand Total </w:t>
-            </w:r>
-            <w:proofErr w:type="gramStart"/>
-            <w:r>
-              <w:rPr>
-                <w:rFonts w:ascii="Times" w:hAnsi="Times" w:cs="Times"/>
-                <w:color w:val="000000"/>
-                <w:sz w:val="40"/>
-                <w:szCs w:val="40"/>
-              </w:rPr>
-              <w:t>With</w:t>
-            </w:r>
-            <w:proofErr w:type="gramEnd"/>
-            <w:r>
-              <w:rPr>
-                <w:rFonts w:ascii="Times" w:hAnsi="Times" w:cs="Times"/>
-                <w:color w:val="000000"/>
-                <w:sz w:val="40"/>
-                <w:szCs w:val="40"/>
-              </w:rPr>
-              <w:t xml:space="preserve"> Tax: ${</w:t>
-            </w:r>
-            <w:proofErr w:type="spellStart"/>
-            <w:r>
-              <w:rPr>
-                <w:rFonts w:ascii="Times" w:hAnsi="Times" w:cs="Times"/>
-                <w:color w:val="000000"/>
-                <w:sz w:val="40"/>
-                <w:szCs w:val="40"/>
-              </w:rPr>
-              <w:t>grandTotal</w:t>
-            </w:r>
-            <w:proofErr w:type="spellEnd"/>
-            <w:r>
-              <w:rPr>
-                <w:rFonts w:ascii="Times" w:hAnsi="Times" w:cs="Times"/>
-                <w:color w:val="000000"/>
-                <w:sz w:val="40"/>
-                <w:szCs w:val="40"/>
-              </w:rPr>
-              <w:t>}</w:t>
+              <w:t>Grand Total With Tax: ${grandTotal}</w:t>
             </w:r>
           </w:p>
         </w:tc>
@@ -1374,6 +1009,7 @@
               <w:jc w:val="center"/>
             </w:pPr>
             <w:r>
+              <w:lastRenderedPageBreak/>
               <w:t>MUST BE SIGNED AND DATED ALONG WITH CONTRACT TO BECOME VALID</w:t>
             </w:r>
           </w:p>
@@ -1385,10 +1021,7 @@
     <w:sectPr>
       <w:headerReference w:type="even" r:id="rId7"/>
       <w:headerReference w:type="default" r:id="rId8"/>
-      <w:footerReference w:type="even" r:id="rId9"/>
-      <w:footerReference w:type="default" r:id="rId10"/>
-      <w:headerReference w:type="first" r:id="rId11"/>
-      <w:footerReference w:type="first" r:id="rId12"/>
+      <w:footerReference w:type="default" r:id="rId9"/>
       <w:pgSz w:w="12240" w:h="15840"/>
       <w:pgMar w:top="1440" w:right="1800" w:bottom="1440" w:left="1800" w:header="1296" w:footer="720" w:gutter="0"/>
       <w:cols w:space="720"/>
@@ -1424,16 +1057,6 @@
 </file>
 
 <file path=word/footer1.xml><?xml version="1.0" encoding="utf-8"?>
-<w:ftr xmlns:wpc="http://schemas.microsoft.com/office/word/2010/wordprocessingCanvas" xmlns:mo="http://schemas.microsoft.com/office/mac/office/2008/main" xmlns:mc="http://schemas.openxmlformats.org/markup-compatibility/2006" xmlns:mv="urn:schemas-microsoft-com:mac:vml" xmlns:o="urn:schemas-microsoft-com:office:office" xmlns:r="http://schemas.openxmlformats.org/officeDocument/2006/relationships" xmlns:m="http://schemas.openxmlformats.org/officeDocument/2006/math" xmlns:v="urn:schemas-microsoft-com:vml" xmlns:wp14="http://schemas.microsoft.com/office/word/2010/wordprocessingDrawing" xmlns:wp="http://schemas.openxmlformats.org/drawingml/2006/wordprocessingDrawing" xmlns:w10="urn:schemas-microsoft-com:office:word" xmlns:w="http://schemas.openxmlformats.org/wordprocessingml/2006/main" xmlns:w14="http://schemas.microsoft.com/office/word/2010/wordml" xmlns:w15="http://schemas.microsoft.com/office/word/2012/wordml" xmlns:wpg="http://schemas.microsoft.com/office/word/2010/wordprocessingGroup" xmlns:wpi="http://schemas.microsoft.com/office/word/2010/wordprocessingInk" xmlns:wne="http://schemas.microsoft.com/office/word/2006/wordml" xmlns:wps="http://schemas.microsoft.com/office/word/2010/wordprocessingShape" mc:Ignorable="w14 w15 wp14">
-  <w:p>
-    <w:pPr>
-      <w:pStyle w:val="Footer"/>
-    </w:pPr>
-  </w:p>
-</w:ftr>
-</file>
-
-<file path=word/footer2.xml><?xml version="1.0" encoding="utf-8"?>
 <w:ftr xmlns:wpc="http://schemas.microsoft.com/office/word/2010/wordprocessingCanvas" xmlns:mo="http://schemas.microsoft.com/office/mac/office/2008/main" xmlns:mc="http://schemas.openxmlformats.org/markup-compatibility/2006" xmlns:mv="urn:schemas-microsoft-com:mac:vml" xmlns:o="urn:schemas-microsoft-com:office:office" xmlns:r="http://schemas.openxmlformats.org/officeDocument/2006/relationships" xmlns:m="http://schemas.openxmlformats.org/officeDocument/2006/math" xmlns:v="urn:schemas-microsoft-com:vml" xmlns:wp14="http://schemas.microsoft.com/office/word/2010/wordprocessingDrawing" xmlns:wp="http://schemas.openxmlformats.org/drawingml/2006/wordprocessingDrawing" xmlns:w10="urn:schemas-microsoft-com:office:word" xmlns:w="http://schemas.openxmlformats.org/wordprocessingml/2006/main" xmlns:w14="http://schemas.microsoft.com/office/word/2010/wordml" xmlns:w15="http://schemas.microsoft.com/office/word/2012/wordml" xmlns:wpg="http://schemas.microsoft.com/office/word/2010/wordprocessingGroup" xmlns:wpi="http://schemas.microsoft.com/office/word/2010/wordprocessingInk" xmlns:wne="http://schemas.microsoft.com/office/word/2006/wordml" xmlns:wps="http://schemas.microsoft.com/office/word/2010/wordprocessingShape" mc:Ignorable="w14 w15 wp14">
   <w:tbl>
     <w:tblPr>
@@ -1508,16 +1131,6 @@
       </w:tc>
     </w:tr>
   </w:tbl>
-  <w:p>
-    <w:pPr>
-      <w:pStyle w:val="Footer"/>
-    </w:pPr>
-  </w:p>
-</w:ftr>
-</file>
-
-<file path=word/footer3.xml><?xml version="1.0" encoding="utf-8"?>
-<w:ftr xmlns:wpc="http://schemas.microsoft.com/office/word/2010/wordprocessingCanvas" xmlns:mo="http://schemas.microsoft.com/office/mac/office/2008/main" xmlns:mc="http://schemas.openxmlformats.org/markup-compatibility/2006" xmlns:mv="urn:schemas-microsoft-com:mac:vml" xmlns:o="urn:schemas-microsoft-com:office:office" xmlns:r="http://schemas.openxmlformats.org/officeDocument/2006/relationships" xmlns:m="http://schemas.openxmlformats.org/officeDocument/2006/math" xmlns:v="urn:schemas-microsoft-com:vml" xmlns:wp14="http://schemas.microsoft.com/office/word/2010/wordprocessingDrawing" xmlns:wp="http://schemas.openxmlformats.org/drawingml/2006/wordprocessingDrawing" xmlns:w10="urn:schemas-microsoft-com:office:word" xmlns:w="http://schemas.openxmlformats.org/wordprocessingml/2006/main" xmlns:w14="http://schemas.microsoft.com/office/word/2010/wordml" xmlns:w15="http://schemas.microsoft.com/office/word/2012/wordml" xmlns:wpg="http://schemas.microsoft.com/office/word/2010/wordprocessingGroup" xmlns:wpi="http://schemas.microsoft.com/office/word/2010/wordprocessingInk" xmlns:wne="http://schemas.microsoft.com/office/word/2006/wordml" xmlns:wps="http://schemas.microsoft.com/office/word/2010/wordprocessingShape" mc:Ignorable="w14 w15 wp14">
   <w:p>
     <w:pPr>
       <w:pStyle w:val="Footer"/>
@@ -1709,8 +1322,6 @@
         <w:szCs w:val="28"/>
       </w:rPr>
     </w:pPr>
-    <w:bookmarkStart w:id="0" w:name="_GoBack"/>
-    <w:bookmarkEnd w:id="0"/>
   </w:p>
   <w:p>
     <w:pPr>
@@ -1835,7 +1446,6 @@
                             </w:rPr>
                             <w:t>{</w:t>
                           </w:r>
-                          <w:proofErr w:type="spellStart"/>
                           <w:r>
                             <w:rPr>
                               <w:i/>
@@ -1844,7 +1454,6 @@
                             </w:rPr>
                             <w:t>StreetAddress</w:t>
                           </w:r>
-                          <w:proofErr w:type="spellEnd"/>
                           <w:r>
                             <w:rPr>
                               <w:i/>
@@ -1864,23 +1473,13 @@
                               <w:szCs w:val="28"/>
                             </w:rPr>
                           </w:pPr>
-                          <w:proofErr w:type="gramStart"/>
                           <w:r>
                             <w:rPr>
                               <w:i/>
                               <w:sz w:val="28"/>
                               <w:szCs w:val="28"/>
                             </w:rPr>
-                            <w:t>Phone:{</w:t>
-                          </w:r>
-                          <w:proofErr w:type="gramEnd"/>
-                          <w:r>
-                            <w:rPr>
-                              <w:i/>
-                              <w:sz w:val="28"/>
-                              <w:szCs w:val="28"/>
-                            </w:rPr>
-                            <w:t>phone} Fax: {fax}</w:t>
+                            <w:t>Phone:{phone} Fax: {fax}</w:t>
                           </w:r>
                         </w:p>
                         <w:p>
@@ -2150,16 +1749,6 @@
       </w:drawing>
     </w:r>
   </w:p>
-  <w:p>
-    <w:pPr>
-      <w:pStyle w:val="Header"/>
-    </w:pPr>
-  </w:p>
-</w:hdr>
-</file>
-
-<file path=word/header3.xml><?xml version="1.0" encoding="utf-8"?>
-<w:hdr xmlns:wpc="http://schemas.microsoft.com/office/word/2010/wordprocessingCanvas" xmlns:mo="http://schemas.microsoft.com/office/mac/office/2008/main" xmlns:mc="http://schemas.openxmlformats.org/markup-compatibility/2006" xmlns:mv="urn:schemas-microsoft-com:mac:vml" xmlns:o="urn:schemas-microsoft-com:office:office" xmlns:r="http://schemas.openxmlformats.org/officeDocument/2006/relationships" xmlns:m="http://schemas.openxmlformats.org/officeDocument/2006/math" xmlns:v="urn:schemas-microsoft-com:vml" xmlns:wp14="http://schemas.microsoft.com/office/word/2010/wordprocessingDrawing" xmlns:wp="http://schemas.openxmlformats.org/drawingml/2006/wordprocessingDrawing" xmlns:w10="urn:schemas-microsoft-com:office:word" xmlns:w="http://schemas.openxmlformats.org/wordprocessingml/2006/main" xmlns:w14="http://schemas.microsoft.com/office/word/2010/wordml" xmlns:w15="http://schemas.microsoft.com/office/word/2012/wordml" xmlns:wpg="http://schemas.microsoft.com/office/word/2010/wordprocessingGroup" xmlns:wpi="http://schemas.microsoft.com/office/word/2010/wordprocessingInk" xmlns:wne="http://schemas.microsoft.com/office/word/2006/wordml" xmlns:wps="http://schemas.microsoft.com/office/word/2010/wordprocessingShape" mc:Ignorable="w14 w15 wp14">
   <w:p>
     <w:pPr>
       <w:pStyle w:val="Header"/>
@@ -3075,7 +2664,7 @@
 </file>
 
 <file path=customXml/itemProps1.xml><?xml version="1.0" encoding="utf-8"?>
-<ds:datastoreItem xmlns:ds="http://schemas.openxmlformats.org/officeDocument/2006/customXml" ds:itemID="{D0B98F12-6940-704C-8BBC-6B8169B0CC3E}">
+<ds:datastoreItem xmlns:ds="http://schemas.openxmlformats.org/officeDocument/2006/customXml" ds:itemID="{13580AA6-8B22-2342-86E5-7C16063B6F94}">
   <ds:schemaRefs>
     <ds:schemaRef ds:uri="http://schemas.openxmlformats.org/officeDocument/2006/bibliography"/>
   </ds:schemaRefs>

</xml_diff>